<commit_message>
Lagt til demo og metrikk i rapport
</commit_message>
<xml_diff>
--- a/ML2.docx
+++ b/ML2.docx
@@ -345,7 +345,7 @@
     <w:p/>
     <w:p>
       <w:pPr>
-        <w:pStyle w:val="ListParagraph"/>
+        <w:pStyle w:val="Listeavsnitt"/>
         <w:numPr>
           <w:ilvl w:val="0"/>
           <w:numId w:val="2"/>
@@ -357,7 +357,7 @@
     </w:p>
     <w:p>
       <w:pPr>
-        <w:pStyle w:val="ListParagraph"/>
+        <w:pStyle w:val="Listeavsnitt"/>
         <w:numPr>
           <w:ilvl w:val="0"/>
           <w:numId w:val="2"/>
@@ -371,7 +371,7 @@
     </w:p>
     <w:p>
       <w:pPr>
-        <w:pStyle w:val="ListParagraph"/>
+        <w:pStyle w:val="Listeavsnitt"/>
         <w:numPr>
           <w:ilvl w:val="0"/>
           <w:numId w:val="2"/>
@@ -460,7 +460,7 @@
     <w:p/>
     <w:p>
       <w:pPr>
-        <w:pStyle w:val="ListParagraph"/>
+        <w:pStyle w:val="Listeavsnitt"/>
         <w:numPr>
           <w:ilvl w:val="0"/>
           <w:numId w:val="2"/>
@@ -475,7 +475,7 @@
     </w:p>
     <w:p>
       <w:pPr>
-        <w:pStyle w:val="ListParagraph"/>
+        <w:pStyle w:val="Listeavsnitt"/>
         <w:numPr>
           <w:ilvl w:val="0"/>
           <w:numId w:val="2"/>
@@ -487,7 +487,7 @@
     </w:p>
     <w:p>
       <w:pPr>
-        <w:pStyle w:val="ListParagraph"/>
+        <w:pStyle w:val="Listeavsnitt"/>
         <w:numPr>
           <w:ilvl w:val="0"/>
           <w:numId w:val="2"/>
@@ -511,7 +511,7 @@
     <w:p/>
     <w:p>
       <w:pPr>
-        <w:pStyle w:val="ListParagraph"/>
+        <w:pStyle w:val="Listeavsnitt"/>
         <w:numPr>
           <w:ilvl w:val="0"/>
           <w:numId w:val="2"/>
@@ -536,7 +536,7 @@
     </w:p>
     <w:p>
       <w:pPr>
-        <w:pStyle w:val="ListParagraph"/>
+        <w:pStyle w:val="Listeavsnitt"/>
         <w:numPr>
           <w:ilvl w:val="0"/>
           <w:numId w:val="2"/>
@@ -548,7 +548,7 @@
     </w:p>
     <w:p>
       <w:pPr>
-        <w:pStyle w:val="ListParagraph"/>
+        <w:pStyle w:val="Listeavsnitt"/>
         <w:numPr>
           <w:ilvl w:val="0"/>
           <w:numId w:val="2"/>
@@ -1079,6 +1079,262 @@
       </w:r>
     </w:p>
     <w:p/>
+    <w:p/>
+    <w:p>
+      <w:r>
+        <w:rPr>
+          <w:noProof/>
+        </w:rPr>
+        <w:drawing>
+          <wp:inline distT="0" distB="0" distL="0" distR="0" wp14:anchorId="6238046B" wp14:editId="18F09A8B">
+            <wp:extent cx="5760720" cy="1002665"/>
+            <wp:effectExtent l="0" t="0" r="0" b="6985"/>
+            <wp:docPr id="1055231909" name="Bilde 1" descr="Et bilde som inneholder tekst, Font, skjermbilde&#10;&#10;KI-generert innhold kan være feil."/>
+            <wp:cNvGraphicFramePr>
+              <a:graphicFrameLocks xmlns:a="http://schemas.openxmlformats.org/drawingml/2006/main" noChangeAspect="1"/>
+            </wp:cNvGraphicFramePr>
+            <a:graphic xmlns:a="http://schemas.openxmlformats.org/drawingml/2006/main">
+              <a:graphicData uri="http://schemas.openxmlformats.org/drawingml/2006/picture">
+                <pic:pic xmlns:pic="http://schemas.openxmlformats.org/drawingml/2006/picture">
+                  <pic:nvPicPr>
+                    <pic:cNvPr id="1055231909" name="Bilde 1" descr="Et bilde som inneholder tekst, Font, skjermbilde&#10;&#10;KI-generert innhold kan være feil."/>
+                    <pic:cNvPicPr>
+                      <a:picLocks noChangeAspect="1" noChangeArrowheads="1"/>
+                    </pic:cNvPicPr>
+                  </pic:nvPicPr>
+                  <pic:blipFill>
+                    <a:blip r:embed="rId5" cstate="print">
+                      <a:extLst>
+                        <a:ext uri="{28A0092B-C50C-407E-A947-70E740481C1C}">
+                          <a14:useLocalDpi xmlns:a14="http://schemas.microsoft.com/office/drawing/2010/main" val="0"/>
+                        </a:ext>
+                      </a:extLst>
+                    </a:blip>
+                    <a:srcRect/>
+                    <a:stretch>
+                      <a:fillRect/>
+                    </a:stretch>
+                  </pic:blipFill>
+                  <pic:spPr bwMode="auto">
+                    <a:xfrm>
+                      <a:off x="0" y="0"/>
+                      <a:ext cx="5760720" cy="1002665"/>
+                    </a:xfrm>
+                    <a:prstGeom prst="rect">
+                      <a:avLst/>
+                    </a:prstGeom>
+                    <a:noFill/>
+                    <a:ln>
+                      <a:noFill/>
+                    </a:ln>
+                  </pic:spPr>
+                </pic:pic>
+              </a:graphicData>
+            </a:graphic>
+          </wp:inline>
+        </w:drawing>
+      </w:r>
+    </w:p>
+    <w:p>
+      <w:r>
+        <w:t xml:space="preserve">2 </w:t>
+      </w:r>
+      <w:proofErr w:type="spellStart"/>
+      <w:r>
+        <w:t>epoker</w:t>
+      </w:r>
+      <w:proofErr w:type="spellEnd"/>
+      <w:r>
+        <w:t xml:space="preserve"> med </w:t>
+      </w:r>
+      <w:proofErr w:type="spellStart"/>
+      <w:r>
+        <w:t>batch</w:t>
+      </w:r>
+      <w:proofErr w:type="spellEnd"/>
+      <w:r>
+        <w:t xml:space="preserve"> størrelse 32. </w:t>
+      </w:r>
+    </w:p>
+    <w:p/>
+    <w:p>
+      <w:r>
+        <w:rPr>
+          <w:noProof/>
+        </w:rPr>
+        <w:drawing>
+          <wp:inline distT="0" distB="0" distL="0" distR="0" wp14:anchorId="3729475D" wp14:editId="7FA285B6">
+            <wp:extent cx="5760720" cy="1184275"/>
+            <wp:effectExtent l="0" t="0" r="0" b="0"/>
+            <wp:docPr id="1832983455" name="Bilde 2" descr="Et bilde som inneholder skjermbilde, tekst&#10;&#10;KI-generert innhold kan være feil."/>
+            <wp:cNvGraphicFramePr>
+              <a:graphicFrameLocks xmlns:a="http://schemas.openxmlformats.org/drawingml/2006/main" noChangeAspect="1"/>
+            </wp:cNvGraphicFramePr>
+            <a:graphic xmlns:a="http://schemas.openxmlformats.org/drawingml/2006/main">
+              <a:graphicData uri="http://schemas.openxmlformats.org/drawingml/2006/picture">
+                <pic:pic xmlns:pic="http://schemas.openxmlformats.org/drawingml/2006/picture">
+                  <pic:nvPicPr>
+                    <pic:cNvPr id="1832983455" name="Bilde 2" descr="Et bilde som inneholder skjermbilde, tekst&#10;&#10;KI-generert innhold kan være feil."/>
+                    <pic:cNvPicPr>
+                      <a:picLocks noChangeAspect="1" noChangeArrowheads="1"/>
+                    </pic:cNvPicPr>
+                  </pic:nvPicPr>
+                  <pic:blipFill>
+                    <a:blip r:embed="rId6" cstate="print">
+                      <a:extLst>
+                        <a:ext uri="{28A0092B-C50C-407E-A947-70E740481C1C}">
+                          <a14:useLocalDpi xmlns:a14="http://schemas.microsoft.com/office/drawing/2010/main" val="0"/>
+                        </a:ext>
+                      </a:extLst>
+                    </a:blip>
+                    <a:srcRect/>
+                    <a:stretch>
+                      <a:fillRect/>
+                    </a:stretch>
+                  </pic:blipFill>
+                  <pic:spPr bwMode="auto">
+                    <a:xfrm>
+                      <a:off x="0" y="0"/>
+                      <a:ext cx="5760720" cy="1184275"/>
+                    </a:xfrm>
+                    <a:prstGeom prst="rect">
+                      <a:avLst/>
+                    </a:prstGeom>
+                    <a:noFill/>
+                    <a:ln>
+                      <a:noFill/>
+                    </a:ln>
+                  </pic:spPr>
+                </pic:pic>
+              </a:graphicData>
+            </a:graphic>
+          </wp:inline>
+        </w:drawing>
+      </w:r>
+    </w:p>
+    <w:p>
+      <w:r>
+        <w:t xml:space="preserve">3 </w:t>
+      </w:r>
+      <w:proofErr w:type="spellStart"/>
+      <w:r>
+        <w:t>epoker</w:t>
+      </w:r>
+      <w:proofErr w:type="spellEnd"/>
+      <w:r>
+        <w:t xml:space="preserve"> med </w:t>
+      </w:r>
+      <w:proofErr w:type="spellStart"/>
+      <w:r>
+        <w:t>batch</w:t>
+      </w:r>
+      <w:proofErr w:type="spellEnd"/>
+      <w:r>
+        <w:t xml:space="preserve"> størrelse 32.</w:t>
+      </w:r>
+    </w:p>
+    <w:p/>
+    <w:p>
+      <w:r>
+        <w:rPr>
+          <w:noProof/>
+        </w:rPr>
+        <w:drawing>
+          <wp:inline distT="0" distB="0" distL="0" distR="0" wp14:anchorId="2C3995F3" wp14:editId="0964EB46">
+            <wp:extent cx="5760720" cy="1247775"/>
+            <wp:effectExtent l="0" t="0" r="0" b="9525"/>
+            <wp:docPr id="1115909464" name="Bilde 3" descr="Et bilde som inneholder tekst, skjermbilde, Font&#10;&#10;KI-generert innhold kan være feil."/>
+            <wp:cNvGraphicFramePr>
+              <a:graphicFrameLocks xmlns:a="http://schemas.openxmlformats.org/drawingml/2006/main" noChangeAspect="1"/>
+            </wp:cNvGraphicFramePr>
+            <a:graphic xmlns:a="http://schemas.openxmlformats.org/drawingml/2006/main">
+              <a:graphicData uri="http://schemas.openxmlformats.org/drawingml/2006/picture">
+                <pic:pic xmlns:pic="http://schemas.openxmlformats.org/drawingml/2006/picture">
+                  <pic:nvPicPr>
+                    <pic:cNvPr id="1115909464" name="Bilde 3" descr="Et bilde som inneholder tekst, skjermbilde, Font&#10;&#10;KI-generert innhold kan være feil."/>
+                    <pic:cNvPicPr>
+                      <a:picLocks noChangeAspect="1" noChangeArrowheads="1"/>
+                    </pic:cNvPicPr>
+                  </pic:nvPicPr>
+                  <pic:blipFill>
+                    <a:blip r:embed="rId7" cstate="print">
+                      <a:extLst>
+                        <a:ext uri="{28A0092B-C50C-407E-A947-70E740481C1C}">
+                          <a14:useLocalDpi xmlns:a14="http://schemas.microsoft.com/office/drawing/2010/main" val="0"/>
+                        </a:ext>
+                      </a:extLst>
+                    </a:blip>
+                    <a:srcRect/>
+                    <a:stretch>
+                      <a:fillRect/>
+                    </a:stretch>
+                  </pic:blipFill>
+                  <pic:spPr bwMode="auto">
+                    <a:xfrm>
+                      <a:off x="0" y="0"/>
+                      <a:ext cx="5760720" cy="1247775"/>
+                    </a:xfrm>
+                    <a:prstGeom prst="rect">
+                      <a:avLst/>
+                    </a:prstGeom>
+                    <a:noFill/>
+                    <a:ln>
+                      <a:noFill/>
+                    </a:ln>
+                  </pic:spPr>
+                </pic:pic>
+              </a:graphicData>
+            </a:graphic>
+          </wp:inline>
+        </w:drawing>
+      </w:r>
+    </w:p>
+    <w:p>
+      <w:r>
+        <w:lastRenderedPageBreak/>
+        <w:t xml:space="preserve">3 </w:t>
+      </w:r>
+      <w:proofErr w:type="spellStart"/>
+      <w:r>
+        <w:t>epoker</w:t>
+      </w:r>
+      <w:proofErr w:type="spellEnd"/>
+      <w:r>
+        <w:t xml:space="preserve"> med </w:t>
+      </w:r>
+      <w:proofErr w:type="spellStart"/>
+      <w:r>
+        <w:t>batch</w:t>
+      </w:r>
+      <w:proofErr w:type="spellEnd"/>
+      <w:r>
+        <w:t xml:space="preserve"> størrelse 16.</w:t>
+      </w:r>
+    </w:p>
+    <w:p/>
+    <w:p>
+      <w:r>
+        <w:t xml:space="preserve">Som vi ser frå metrikken vi bruker, er den mest effektive kombinasjonen 3 </w:t>
+      </w:r>
+      <w:proofErr w:type="spellStart"/>
+      <w:r>
+        <w:t>epoker</w:t>
+      </w:r>
+      <w:proofErr w:type="spellEnd"/>
+      <w:r>
+        <w:t xml:space="preserve"> med </w:t>
+      </w:r>
+      <w:proofErr w:type="spellStart"/>
+      <w:r>
+        <w:t>batch</w:t>
+      </w:r>
+      <w:proofErr w:type="spellEnd"/>
+      <w:r>
+        <w:t xml:space="preserve"> størrelse 16. Både på loss og top5, som er metrikken vi legger mest vekt på.</w:t>
+      </w:r>
+    </w:p>
+    <w:p/>
+    <w:p/>
     <w:p>
       <w:r>
         <w:t xml:space="preserve">Under </w:t>
@@ -1579,7 +1835,6 @@
           <w:sz w:val="28"/>
           <w:szCs w:val="28"/>
         </w:rPr>
-        <w:lastRenderedPageBreak/>
         <w:t xml:space="preserve">5: </w:t>
       </w:r>
       <w:proofErr w:type="spellStart"/>
@@ -1605,7 +1860,7 @@
     </w:p>
     <w:p>
       <w:pPr>
-        <w:pStyle w:val="ListParagraph"/>
+        <w:pStyle w:val="Listeavsnitt"/>
         <w:numPr>
           <w:ilvl w:val="0"/>
           <w:numId w:val="1"/>
@@ -1638,10 +1893,10 @@
         </w:rPr>
         <w:t xml:space="preserve">: </w:t>
       </w:r>
-      <w:hyperlink r:id="rId5">
+      <w:hyperlink r:id="rId8">
         <w:r>
           <w:rPr>
-            <w:rStyle w:val="Hyperlink"/>
+            <w:rStyle w:val="Hyperkobling"/>
             <w:b/>
             <w:bCs/>
           </w:rPr>
@@ -1651,7 +1906,7 @@
     </w:p>
     <w:p>
       <w:pPr>
-        <w:pStyle w:val="ListParagraph"/>
+        <w:pStyle w:val="Listeavsnitt"/>
         <w:numPr>
           <w:ilvl w:val="0"/>
           <w:numId w:val="1"/>
@@ -2341,11 +2596,11 @@
       <w:lang w:val="nn-NO"/>
     </w:rPr>
   </w:style>
-  <w:style w:type="paragraph" w:styleId="Heading1">
+  <w:style w:type="paragraph" w:styleId="Overskrift1">
     <w:name w:val="heading 1"/>
     <w:basedOn w:val="Normal"/>
     <w:next w:val="Normal"/>
-    <w:link w:val="Heading1Char"/>
+    <w:link w:val="Overskrift1Tegn"/>
     <w:uiPriority w:val="9"/>
     <w:qFormat/>
     <w:rsid w:val="001F5B84"/>
@@ -2362,11 +2617,11 @@
       <w:szCs w:val="40"/>
     </w:rPr>
   </w:style>
-  <w:style w:type="paragraph" w:styleId="Heading2">
+  <w:style w:type="paragraph" w:styleId="Overskrift2">
     <w:name w:val="heading 2"/>
     <w:basedOn w:val="Normal"/>
     <w:next w:val="Normal"/>
-    <w:link w:val="Heading2Char"/>
+    <w:link w:val="Overskrift2Tegn"/>
     <w:uiPriority w:val="9"/>
     <w:semiHidden/>
     <w:unhideWhenUsed/>
@@ -2385,11 +2640,11 @@
       <w:szCs w:val="32"/>
     </w:rPr>
   </w:style>
-  <w:style w:type="paragraph" w:styleId="Heading3">
+  <w:style w:type="paragraph" w:styleId="Overskrift3">
     <w:name w:val="heading 3"/>
     <w:basedOn w:val="Normal"/>
     <w:next w:val="Normal"/>
-    <w:link w:val="Heading3Char"/>
+    <w:link w:val="Overskrift3Tegn"/>
     <w:uiPriority w:val="9"/>
     <w:semiHidden/>
     <w:unhideWhenUsed/>
@@ -2408,11 +2663,11 @@
       <w:szCs w:val="28"/>
     </w:rPr>
   </w:style>
-  <w:style w:type="paragraph" w:styleId="Heading4">
+  <w:style w:type="paragraph" w:styleId="Overskrift4">
     <w:name w:val="heading 4"/>
     <w:basedOn w:val="Normal"/>
     <w:next w:val="Normal"/>
-    <w:link w:val="Heading4Char"/>
+    <w:link w:val="Overskrift4Tegn"/>
     <w:uiPriority w:val="9"/>
     <w:semiHidden/>
     <w:unhideWhenUsed/>
@@ -2431,11 +2686,11 @@
       <w:color w:val="0F4761" w:themeColor="accent1" w:themeShade="BF"/>
     </w:rPr>
   </w:style>
-  <w:style w:type="paragraph" w:styleId="Heading5">
+  <w:style w:type="paragraph" w:styleId="Overskrift5">
     <w:name w:val="heading 5"/>
     <w:basedOn w:val="Normal"/>
     <w:next w:val="Normal"/>
-    <w:link w:val="Heading5Char"/>
+    <w:link w:val="Overskrift5Tegn"/>
     <w:uiPriority w:val="9"/>
     <w:semiHidden/>
     <w:unhideWhenUsed/>
@@ -2452,11 +2707,11 @@
       <w:color w:val="0F4761" w:themeColor="accent1" w:themeShade="BF"/>
     </w:rPr>
   </w:style>
-  <w:style w:type="paragraph" w:styleId="Heading6">
+  <w:style w:type="paragraph" w:styleId="Overskrift6">
     <w:name w:val="heading 6"/>
     <w:basedOn w:val="Normal"/>
     <w:next w:val="Normal"/>
-    <w:link w:val="Heading6Char"/>
+    <w:link w:val="Overskrift6Tegn"/>
     <w:uiPriority w:val="9"/>
     <w:semiHidden/>
     <w:unhideWhenUsed/>
@@ -2475,11 +2730,11 @@
       <w:color w:val="595959" w:themeColor="text1" w:themeTint="A6"/>
     </w:rPr>
   </w:style>
-  <w:style w:type="paragraph" w:styleId="Heading7">
+  <w:style w:type="paragraph" w:styleId="Overskrift7">
     <w:name w:val="heading 7"/>
     <w:basedOn w:val="Normal"/>
     <w:next w:val="Normal"/>
-    <w:link w:val="Heading7Char"/>
+    <w:link w:val="Overskrift7Tegn"/>
     <w:uiPriority w:val="9"/>
     <w:semiHidden/>
     <w:unhideWhenUsed/>
@@ -2496,11 +2751,11 @@
       <w:color w:val="595959" w:themeColor="text1" w:themeTint="A6"/>
     </w:rPr>
   </w:style>
-  <w:style w:type="paragraph" w:styleId="Heading8">
+  <w:style w:type="paragraph" w:styleId="Overskrift8">
     <w:name w:val="heading 8"/>
     <w:basedOn w:val="Normal"/>
     <w:next w:val="Normal"/>
-    <w:link w:val="Heading8Char"/>
+    <w:link w:val="Overskrift8Tegn"/>
     <w:uiPriority w:val="9"/>
     <w:semiHidden/>
     <w:unhideWhenUsed/>
@@ -2518,11 +2773,11 @@
       <w:color w:val="272727" w:themeColor="text1" w:themeTint="D8"/>
     </w:rPr>
   </w:style>
-  <w:style w:type="paragraph" w:styleId="Heading9">
+  <w:style w:type="paragraph" w:styleId="Overskrift9">
     <w:name w:val="heading 9"/>
     <w:basedOn w:val="Normal"/>
     <w:next w:val="Normal"/>
-    <w:link w:val="Heading9Char"/>
+    <w:link w:val="Overskrift9Tegn"/>
     <w:uiPriority w:val="9"/>
     <w:semiHidden/>
     <w:unhideWhenUsed/>
@@ -2538,13 +2793,13 @@
       <w:color w:val="272727" w:themeColor="text1" w:themeTint="D8"/>
     </w:rPr>
   </w:style>
-  <w:style w:type="character" w:default="1" w:styleId="DefaultParagraphFont">
+  <w:style w:type="character" w:default="1" w:styleId="Standardskriftforavsnitt">
     <w:name w:val="Default Paragraph Font"/>
     <w:uiPriority w:val="1"/>
     <w:semiHidden/>
     <w:unhideWhenUsed/>
   </w:style>
-  <w:style w:type="table" w:default="1" w:styleId="TableNormal">
+  <w:style w:type="table" w:default="1" w:styleId="Vanligtabell">
     <w:name w:val="Normal Table"/>
     <w:uiPriority w:val="99"/>
     <w:semiHidden/>
@@ -2559,16 +2814,16 @@
       </w:tblCellMar>
     </w:tblPr>
   </w:style>
-  <w:style w:type="numbering" w:default="1" w:styleId="NoList">
+  <w:style w:type="numbering" w:default="1" w:styleId="Ingenliste">
     <w:name w:val="No List"/>
     <w:uiPriority w:val="99"/>
     <w:semiHidden/>
     <w:unhideWhenUsed/>
   </w:style>
-  <w:style w:type="character" w:customStyle="1" w:styleId="Heading1Char">
-    <w:name w:val="Heading 1 Char"/>
-    <w:basedOn w:val="DefaultParagraphFont"/>
-    <w:link w:val="Heading1"/>
+  <w:style w:type="character" w:customStyle="1" w:styleId="Overskrift1Tegn">
+    <w:name w:val="Overskrift 1 Tegn"/>
+    <w:basedOn w:val="Standardskriftforavsnitt"/>
+    <w:link w:val="Overskrift1"/>
     <w:uiPriority w:val="9"/>
     <w:rsid w:val="001F5B84"/>
     <w:rPr>
@@ -2579,10 +2834,10 @@
       <w:lang w:val="nn-NO"/>
     </w:rPr>
   </w:style>
-  <w:style w:type="character" w:customStyle="1" w:styleId="Heading2Char">
-    <w:name w:val="Heading 2 Char"/>
-    <w:basedOn w:val="DefaultParagraphFont"/>
-    <w:link w:val="Heading2"/>
+  <w:style w:type="character" w:customStyle="1" w:styleId="Overskrift2Tegn">
+    <w:name w:val="Overskrift 2 Tegn"/>
+    <w:basedOn w:val="Standardskriftforavsnitt"/>
+    <w:link w:val="Overskrift2"/>
     <w:uiPriority w:val="9"/>
     <w:semiHidden/>
     <w:rsid w:val="001F5B84"/>
@@ -2594,10 +2849,10 @@
       <w:lang w:val="nn-NO"/>
     </w:rPr>
   </w:style>
-  <w:style w:type="character" w:customStyle="1" w:styleId="Heading3Char">
-    <w:name w:val="Heading 3 Char"/>
-    <w:basedOn w:val="DefaultParagraphFont"/>
-    <w:link w:val="Heading3"/>
+  <w:style w:type="character" w:customStyle="1" w:styleId="Overskrift3Tegn">
+    <w:name w:val="Overskrift 3 Tegn"/>
+    <w:basedOn w:val="Standardskriftforavsnitt"/>
+    <w:link w:val="Overskrift3"/>
     <w:uiPriority w:val="9"/>
     <w:semiHidden/>
     <w:rsid w:val="001F5B84"/>
@@ -2609,10 +2864,10 @@
       <w:lang w:val="nn-NO"/>
     </w:rPr>
   </w:style>
-  <w:style w:type="character" w:customStyle="1" w:styleId="Heading4Char">
-    <w:name w:val="Heading 4 Char"/>
-    <w:basedOn w:val="DefaultParagraphFont"/>
-    <w:link w:val="Heading4"/>
+  <w:style w:type="character" w:customStyle="1" w:styleId="Overskrift4Tegn">
+    <w:name w:val="Overskrift 4 Tegn"/>
+    <w:basedOn w:val="Standardskriftforavsnitt"/>
+    <w:link w:val="Overskrift4"/>
     <w:uiPriority w:val="9"/>
     <w:semiHidden/>
     <w:rsid w:val="001F5B84"/>
@@ -2624,10 +2879,10 @@
       <w:lang w:val="nn-NO"/>
     </w:rPr>
   </w:style>
-  <w:style w:type="character" w:customStyle="1" w:styleId="Heading5Char">
-    <w:name w:val="Heading 5 Char"/>
-    <w:basedOn w:val="DefaultParagraphFont"/>
-    <w:link w:val="Heading5"/>
+  <w:style w:type="character" w:customStyle="1" w:styleId="Overskrift5Tegn">
+    <w:name w:val="Overskrift 5 Tegn"/>
+    <w:basedOn w:val="Standardskriftforavsnitt"/>
+    <w:link w:val="Overskrift5"/>
     <w:uiPriority w:val="9"/>
     <w:semiHidden/>
     <w:rsid w:val="001F5B84"/>
@@ -2637,10 +2892,10 @@
       <w:lang w:val="nn-NO"/>
     </w:rPr>
   </w:style>
-  <w:style w:type="character" w:customStyle="1" w:styleId="Heading6Char">
-    <w:name w:val="Heading 6 Char"/>
-    <w:basedOn w:val="DefaultParagraphFont"/>
-    <w:link w:val="Heading6"/>
+  <w:style w:type="character" w:customStyle="1" w:styleId="Overskrift6Tegn">
+    <w:name w:val="Overskrift 6 Tegn"/>
+    <w:basedOn w:val="Standardskriftforavsnitt"/>
+    <w:link w:val="Overskrift6"/>
     <w:uiPriority w:val="9"/>
     <w:semiHidden/>
     <w:rsid w:val="001F5B84"/>
@@ -2652,10 +2907,10 @@
       <w:lang w:val="nn-NO"/>
     </w:rPr>
   </w:style>
-  <w:style w:type="character" w:customStyle="1" w:styleId="Heading7Char">
-    <w:name w:val="Heading 7 Char"/>
-    <w:basedOn w:val="DefaultParagraphFont"/>
-    <w:link w:val="Heading7"/>
+  <w:style w:type="character" w:customStyle="1" w:styleId="Overskrift7Tegn">
+    <w:name w:val="Overskrift 7 Tegn"/>
+    <w:basedOn w:val="Standardskriftforavsnitt"/>
+    <w:link w:val="Overskrift7"/>
     <w:uiPriority w:val="9"/>
     <w:semiHidden/>
     <w:rsid w:val="001F5B84"/>
@@ -2665,10 +2920,10 @@
       <w:lang w:val="nn-NO"/>
     </w:rPr>
   </w:style>
-  <w:style w:type="character" w:customStyle="1" w:styleId="Heading8Char">
-    <w:name w:val="Heading 8 Char"/>
-    <w:basedOn w:val="DefaultParagraphFont"/>
-    <w:link w:val="Heading8"/>
+  <w:style w:type="character" w:customStyle="1" w:styleId="Overskrift8Tegn">
+    <w:name w:val="Overskrift 8 Tegn"/>
+    <w:basedOn w:val="Standardskriftforavsnitt"/>
+    <w:link w:val="Overskrift8"/>
     <w:uiPriority w:val="9"/>
     <w:semiHidden/>
     <w:rsid w:val="001F5B84"/>
@@ -2680,10 +2935,10 @@
       <w:lang w:val="nn-NO"/>
     </w:rPr>
   </w:style>
-  <w:style w:type="character" w:customStyle="1" w:styleId="Heading9Char">
-    <w:name w:val="Heading 9 Char"/>
-    <w:basedOn w:val="DefaultParagraphFont"/>
-    <w:link w:val="Heading9"/>
+  <w:style w:type="character" w:customStyle="1" w:styleId="Overskrift9Tegn">
+    <w:name w:val="Overskrift 9 Tegn"/>
+    <w:basedOn w:val="Standardskriftforavsnitt"/>
+    <w:link w:val="Overskrift9"/>
     <w:uiPriority w:val="9"/>
     <w:semiHidden/>
     <w:rsid w:val="001F5B84"/>
@@ -2693,11 +2948,11 @@
       <w:lang w:val="nn-NO"/>
     </w:rPr>
   </w:style>
-  <w:style w:type="paragraph" w:styleId="Title">
+  <w:style w:type="paragraph" w:styleId="Tittel">
     <w:name w:val="Title"/>
     <w:basedOn w:val="Normal"/>
     <w:next w:val="Normal"/>
-    <w:link w:val="TitleChar"/>
+    <w:link w:val="TittelTegn"/>
     <w:uiPriority w:val="10"/>
     <w:qFormat/>
     <w:rsid w:val="001F5B84"/>
@@ -2713,10 +2968,10 @@
       <w:szCs w:val="56"/>
     </w:rPr>
   </w:style>
-  <w:style w:type="character" w:customStyle="1" w:styleId="TitleChar">
-    <w:name w:val="Title Char"/>
-    <w:basedOn w:val="DefaultParagraphFont"/>
-    <w:link w:val="Title"/>
+  <w:style w:type="character" w:customStyle="1" w:styleId="TittelTegn">
+    <w:name w:val="Tittel Tegn"/>
+    <w:basedOn w:val="Standardskriftforavsnitt"/>
+    <w:link w:val="Tittel"/>
     <w:uiPriority w:val="10"/>
     <w:rsid w:val="001F5B84"/>
     <w:rPr>
@@ -2728,11 +2983,11 @@
       <w:lang w:val="nn-NO"/>
     </w:rPr>
   </w:style>
-  <w:style w:type="paragraph" w:styleId="Subtitle">
+  <w:style w:type="paragraph" w:styleId="Undertittel">
     <w:name w:val="Subtitle"/>
     <w:basedOn w:val="Normal"/>
     <w:next w:val="Normal"/>
-    <w:link w:val="SubtitleChar"/>
+    <w:link w:val="UndertittelTegn"/>
     <w:uiPriority w:val="11"/>
     <w:qFormat/>
     <w:rsid w:val="001F5B84"/>
@@ -2750,10 +3005,10 @@
       <w:szCs w:val="28"/>
     </w:rPr>
   </w:style>
-  <w:style w:type="character" w:customStyle="1" w:styleId="SubtitleChar">
-    <w:name w:val="Subtitle Char"/>
-    <w:basedOn w:val="DefaultParagraphFont"/>
-    <w:link w:val="Subtitle"/>
+  <w:style w:type="character" w:customStyle="1" w:styleId="UndertittelTegn">
+    <w:name w:val="Undertittel Tegn"/>
+    <w:basedOn w:val="Standardskriftforavsnitt"/>
+    <w:link w:val="Undertittel"/>
     <w:uiPriority w:val="11"/>
     <w:rsid w:val="001F5B84"/>
     <w:rPr>
@@ -2765,11 +3020,11 @@
       <w:lang w:val="nn-NO"/>
     </w:rPr>
   </w:style>
-  <w:style w:type="paragraph" w:styleId="Quote">
+  <w:style w:type="paragraph" w:styleId="Sitat">
     <w:name w:val="Quote"/>
     <w:basedOn w:val="Normal"/>
     <w:next w:val="Normal"/>
-    <w:link w:val="QuoteChar"/>
+    <w:link w:val="SitatTegn"/>
     <w:uiPriority w:val="29"/>
     <w:qFormat/>
     <w:rsid w:val="001F5B84"/>
@@ -2783,10 +3038,10 @@
       <w:color w:val="404040" w:themeColor="text1" w:themeTint="BF"/>
     </w:rPr>
   </w:style>
-  <w:style w:type="character" w:customStyle="1" w:styleId="QuoteChar">
-    <w:name w:val="Quote Char"/>
-    <w:basedOn w:val="DefaultParagraphFont"/>
-    <w:link w:val="Quote"/>
+  <w:style w:type="character" w:customStyle="1" w:styleId="SitatTegn">
+    <w:name w:val="Sitat Tegn"/>
+    <w:basedOn w:val="Standardskriftforavsnitt"/>
+    <w:link w:val="Sitat"/>
     <w:uiPriority w:val="29"/>
     <w:rsid w:val="001F5B84"/>
     <w:rPr>
@@ -2796,7 +3051,7 @@
       <w:lang w:val="nn-NO"/>
     </w:rPr>
   </w:style>
-  <w:style w:type="paragraph" w:styleId="ListParagraph">
+  <w:style w:type="paragraph" w:styleId="Listeavsnitt">
     <w:name w:val="List Paragraph"/>
     <w:basedOn w:val="Normal"/>
     <w:uiPriority w:val="34"/>
@@ -2807,9 +3062,9 @@
       <w:contextualSpacing/>
     </w:pPr>
   </w:style>
-  <w:style w:type="character" w:styleId="IntenseEmphasis">
+  <w:style w:type="character" w:styleId="Sterkutheving">
     <w:name w:val="Intense Emphasis"/>
-    <w:basedOn w:val="DefaultParagraphFont"/>
+    <w:basedOn w:val="Standardskriftforavsnitt"/>
     <w:uiPriority w:val="21"/>
     <w:qFormat/>
     <w:rsid w:val="001F5B84"/>
@@ -2819,11 +3074,11 @@
       <w:color w:val="0F4761" w:themeColor="accent1" w:themeShade="BF"/>
     </w:rPr>
   </w:style>
-  <w:style w:type="paragraph" w:styleId="IntenseQuote">
+  <w:style w:type="paragraph" w:styleId="Sterktsitat">
     <w:name w:val="Intense Quote"/>
     <w:basedOn w:val="Normal"/>
     <w:next w:val="Normal"/>
-    <w:link w:val="IntenseQuoteChar"/>
+    <w:link w:val="SterktsitatTegn"/>
     <w:uiPriority w:val="30"/>
     <w:qFormat/>
     <w:rsid w:val="001F5B84"/>
@@ -2842,10 +3097,10 @@
       <w:color w:val="0F4761" w:themeColor="accent1" w:themeShade="BF"/>
     </w:rPr>
   </w:style>
-  <w:style w:type="character" w:customStyle="1" w:styleId="IntenseQuoteChar">
-    <w:name w:val="Intense Quote Char"/>
-    <w:basedOn w:val="DefaultParagraphFont"/>
-    <w:link w:val="IntenseQuote"/>
+  <w:style w:type="character" w:customStyle="1" w:styleId="SterktsitatTegn">
+    <w:name w:val="Sterkt sitat Tegn"/>
+    <w:basedOn w:val="Standardskriftforavsnitt"/>
+    <w:link w:val="Sterktsitat"/>
     <w:uiPriority w:val="30"/>
     <w:rsid w:val="001F5B84"/>
     <w:rPr>
@@ -2855,9 +3110,9 @@
       <w:lang w:val="nn-NO"/>
     </w:rPr>
   </w:style>
-  <w:style w:type="character" w:styleId="IntenseReference">
+  <w:style w:type="character" w:styleId="Sterkreferanse">
     <w:name w:val="Intense Reference"/>
-    <w:basedOn w:val="DefaultParagraphFont"/>
+    <w:basedOn w:val="Standardskriftforavsnitt"/>
     <w:uiPriority w:val="32"/>
     <w:qFormat/>
     <w:rsid w:val="001F5B84"/>
@@ -2869,9 +3124,9 @@
       <w:spacing w:val="5"/>
     </w:rPr>
   </w:style>
-  <w:style w:type="character" w:styleId="Hyperlink">
+  <w:style w:type="character" w:styleId="Hyperkobling">
     <w:name w:val="Hyperlink"/>
-    <w:basedOn w:val="DefaultParagraphFont"/>
+    <w:basedOn w:val="Standardskriftforavsnitt"/>
     <w:uiPriority w:val="99"/>
     <w:unhideWhenUsed/>
     <w:rsid w:val="00CD03C8"/>

</xml_diff>